<commit_message>
Redpanda vs Apache Kafka vs Websockets
</commit_message>
<xml_diff>
--- a/Live Streamers.docx
+++ b/Live Streamers.docx
@@ -1630,10 +1630,7 @@
           </w:tcPr>
           <w:p>
             <w:r>
-              <w:t xml:space="preserve">Apache </w:t>
-            </w:r>
-            <w:r>
-              <w:t>Kafka</w:t>
+              <w:t>Apache Kafka</w:t>
             </w:r>
           </w:p>
         </w:tc>
@@ -1662,10 +1659,7 @@
               </w:numPr>
             </w:pPr>
             <w:r>
-              <w:t>D</w:t>
-            </w:r>
-            <w:r>
-              <w:t>urable</w:t>
+              <w:t>Durable</w:t>
             </w:r>
           </w:p>
           <w:p>
@@ -1677,10 +1671,7 @@
               </w:numPr>
             </w:pPr>
             <w:r>
-              <w:t>M</w:t>
-            </w:r>
-            <w:r>
-              <w:t>ature ecosystem</w:t>
+              <w:t>Mature ecosystem</w:t>
             </w:r>
           </w:p>
         </w:tc>
@@ -1753,10 +1744,7 @@
               </w:numPr>
             </w:pPr>
             <w:r>
-              <w:t>F</w:t>
-            </w:r>
-            <w:r>
-              <w:t>ast</w:t>
+              <w:t>Fast</w:t>
             </w:r>
           </w:p>
           <w:p>
@@ -1768,13 +1756,7 @@
               </w:numPr>
             </w:pPr>
             <w:r>
-              <w:t>S</w:t>
-            </w:r>
-            <w:r>
-              <w:t>impl</w:t>
-            </w:r>
-            <w:r>
-              <w:t>er</w:t>
+              <w:t>Simpler</w:t>
             </w:r>
           </w:p>
         </w:tc>
@@ -1806,10 +1788,7 @@
               </w:numPr>
             </w:pPr>
             <w:r>
-              <w:t>S</w:t>
-            </w:r>
-            <w:r>
-              <w:t>maller community</w:t>
+              <w:t>Smaller community</w:t>
             </w:r>
           </w:p>
         </w:tc>
@@ -2403,10 +2382,7 @@
         </w:rPr>
       </w:pPr>
       <w:r>
-        <w:t>5</w:t>
-      </w:r>
-      <w:r>
-        <w:t xml:space="preserve">. </w:t>
+        <w:t xml:space="preserve">5. </w:t>
       </w:r>
       <w:r>
         <w:rPr>
@@ -2542,10 +2518,7 @@
           </w:tcPr>
           <w:p>
             <w:r>
-              <w:t xml:space="preserve">Apache </w:t>
-            </w:r>
-            <w:r>
-              <w:t>Kafka</w:t>
+              <w:t>Apache Kafka</w:t>
             </w:r>
           </w:p>
         </w:tc>
@@ -3091,28 +3064,6 @@
           <w:bCs/>
         </w:rPr>
       </w:pPr>
-    </w:p>
-    <w:p>
-      <w:pPr>
-        <w:tabs>
-          <w:tab w:val="left" w:pos="1656"/>
-        </w:tabs>
-        <w:rPr>
-          <w:b/>
-          <w:bCs/>
-        </w:rPr>
-      </w:pPr>
-    </w:p>
-    <w:p>
-      <w:pPr>
-        <w:tabs>
-          <w:tab w:val="left" w:pos="1656"/>
-        </w:tabs>
-        <w:rPr>
-          <w:b/>
-          <w:bCs/>
-        </w:rPr>
-      </w:pPr>
       <w:r>
         <w:rPr>
           <w:b/>
@@ -3120,13 +3071,13 @@
           <w:noProof/>
         </w:rPr>
         <w:drawing>
-          <wp:anchor distT="0" distB="0" distL="114300" distR="114300" simplePos="0" relativeHeight="251701760" behindDoc="1" locked="0" layoutInCell="1" allowOverlap="1" wp14:anchorId="6DC0CB35" wp14:editId="3A0EDCE6">
+          <wp:anchor distT="0" distB="0" distL="114300" distR="114300" simplePos="0" relativeHeight="251701760" behindDoc="1" locked="0" layoutInCell="1" allowOverlap="1" wp14:anchorId="6DC0CB35" wp14:editId="7A094DF7">
             <wp:simplePos x="0" y="0"/>
             <wp:positionH relativeFrom="column">
-              <wp:posOffset>3629660</wp:posOffset>
+              <wp:posOffset>3773170</wp:posOffset>
             </wp:positionH>
             <wp:positionV relativeFrom="paragraph">
-              <wp:posOffset>232410</wp:posOffset>
+              <wp:posOffset>2218055</wp:posOffset>
             </wp:positionV>
             <wp:extent cx="2286000" cy="1997075"/>
             <wp:effectExtent l="0" t="0" r="0" b="3175"/>
@@ -3177,6 +3128,28 @@
           </wp:anchor>
         </w:drawing>
       </w:r>
+    </w:p>
+    <w:p>
+      <w:pPr>
+        <w:tabs>
+          <w:tab w:val="left" w:pos="1656"/>
+        </w:tabs>
+        <w:rPr>
+          <w:b/>
+          <w:bCs/>
+        </w:rPr>
+      </w:pPr>
+    </w:p>
+    <w:p>
+      <w:pPr>
+        <w:tabs>
+          <w:tab w:val="left" w:pos="1656"/>
+        </w:tabs>
+        <w:rPr>
+          <w:b/>
+          <w:bCs/>
+        </w:rPr>
+      </w:pPr>
       <w:r>
         <w:rPr>
           <w:b/>
@@ -3194,11 +3167,6 @@
           <w:b/>
           <w:bCs/>
         </w:rPr>
-      </w:pPr>
-    </w:p>
-    <w:p>
-      <w:pPr>
-        <w:pStyle w:val="Heading1"/>
       </w:pPr>
     </w:p>
     <w:p>
@@ -3235,8 +3203,9 @@
           <w:t>NYSE_Cloud_Streaming_Factsheet.pdf</w:t>
         </w:r>
       </w:hyperlink>
-    </w:p>
-    <w:p>
+      <w:r>
+        <w:t xml:space="preserve">    </w:t>
+      </w:r>
       <w:hyperlink r:id="rId23" w:history="1">
         <w:r>
           <w:rPr>
@@ -3275,8 +3244,9 @@
           <w:t>Redpanda Licensing | Redpanda Self-Managed</w:t>
         </w:r>
       </w:hyperlink>
-    </w:p>
-    <w:p>
+      <w:r>
+        <w:t xml:space="preserve">   </w:t>
+      </w:r>
       <w:hyperlink r:id="rId27" w:history="1">
         <w:r>
           <w:rPr>
@@ -3285,6 +3255,20 @@
           <w:t>Redpanda | Customers &amp; Case Studies</w:t>
         </w:r>
       </w:hyperlink>
+    </w:p>
+    <w:p/>
+    <w:p>
+      <w:pPr>
+        <w:jc w:val="right"/>
+      </w:pPr>
+      <w:proofErr w:type="gramStart"/>
+      <w:r>
+        <w:t>,Menna</w:t>
+      </w:r>
+      <w:proofErr w:type="gramEnd"/>
+      <w:r>
+        <w:t xml:space="preserve"> Yasser</w:t>
+      </w:r>
     </w:p>
     <w:sectPr>
       <w:pgSz w:w="12240" w:h="15840"/>
@@ -4682,6 +4666,7 @@
   <w:style w:type="character" w:default="1" w:styleId="DefaultParagraphFont">
     <w:name w:val="Default Paragraph Font"/>
     <w:uiPriority w:val="1"/>
+    <w:semiHidden/>
     <w:unhideWhenUsed/>
   </w:style>
   <w:style w:type="table" w:default="1" w:styleId="TableNormal">

</xml_diff>